<commit_message>
v1 - outgoing mci
</commit_message>
<xml_diff>
--- a/Schema of API Support.docx
+++ b/Schema of API Support.docx
@@ -548,7 +548,20 @@
               <w:rPr>
                 <w:sz w:val="18"/>
               </w:rPr>
-              <w:t xml:space="preserve">Default value =  MCI, </w:t>
+              <w:t xml:space="preserve">Default value =  </w:t>
+            </w:r>
+            <w:r>
+              <w:rPr>
+                <w:rFonts w:hint="eastAsia"/>
+                <w:sz w:val="18"/>
+              </w:rPr>
+              <w:t>FTP</w:t>
+            </w:r>
+            <w:r>
+              <w:rPr>
+                <w:sz w:val="18"/>
+              </w:rPr>
+              <w:t xml:space="preserve">, </w:t>
             </w:r>
             <w:r>
               <w:rPr>
@@ -10837,7 +10850,6 @@
     <w:p>
       <w:pPr>
         <w:rPr>
-          <w:rFonts w:hint="eastAsia"/>
           <w:sz w:val="18"/>
         </w:rPr>
       </w:pPr>
@@ -11241,21 +11253,7 @@
                 <w:rFonts w:hint="eastAsia"/>
                 <w:sz w:val="18"/>
               </w:rPr>
-              <w:t>/channels</w:t>
-            </w:r>
-            <w:r>
-              <w:rPr>
-                <w:rFonts w:hint="eastAsia"/>
-                <w:sz w:val="18"/>
-              </w:rPr>
-              <w:t>/en</w:t>
-            </w:r>
-            <w:r>
-              <w:rPr>
-                <w:rFonts w:hint="eastAsia"/>
-                <w:sz w:val="18"/>
-              </w:rPr>
-              <w:t>able/:id</w:t>
+              <w:t>/channels/enable/:id</w:t>
             </w:r>
           </w:p>
         </w:tc>
@@ -11364,14 +11362,7 @@
                 <w:rFonts w:hint="eastAsia"/>
                 <w:sz w:val="18"/>
               </w:rPr>
-              <w:t>/channels</w:t>
-            </w:r>
-            <w:r>
-              <w:rPr>
-                <w:rFonts w:hint="eastAsia"/>
-                <w:sz w:val="18"/>
-              </w:rPr>
-              <w:t>/edit</w:t>
+              <w:t>/channels/edit</w:t>
             </w:r>
           </w:p>
         </w:tc>
@@ -11393,8 +11384,6 @@
               </w:rPr>
               <w:t>POST</w:t>
             </w:r>
-            <w:bookmarkStart w:id="0" w:name="_GoBack"/>
-            <w:bookmarkEnd w:id="0"/>
           </w:p>
         </w:tc>
         <w:tc>
@@ -11482,14 +11471,7 @@
                 <w:rFonts w:hint="eastAsia"/>
                 <w:sz w:val="18"/>
               </w:rPr>
-              <w:t>/channels</w:t>
-            </w:r>
-            <w:r>
-              <w:rPr>
-                <w:rFonts w:hint="eastAsia"/>
-                <w:sz w:val="18"/>
-              </w:rPr>
-              <w:t>/:id</w:t>
+              <w:t>/channels/:id</w:t>
             </w:r>
           </w:p>
         </w:tc>
@@ -11561,9 +11543,107 @@
     <w:p>
       <w:pPr>
         <w:rPr>
+          <w:rFonts w:hint="eastAsia"/>
           <w:sz w:val="18"/>
         </w:rPr>
       </w:pPr>
+    </w:p>
+    <w:p>
+      <w:pPr>
+        <w:rPr>
+          <w:rFonts w:hint="eastAsia"/>
+          <w:sz w:val="18"/>
+        </w:rPr>
+      </w:pPr>
+    </w:p>
+    <w:p>
+      <w:pPr>
+        <w:rPr>
+          <w:rFonts w:hint="eastAsia"/>
+          <w:sz w:val="18"/>
+        </w:rPr>
+      </w:pPr>
+      <w:r>
+        <w:rPr>
+          <w:rFonts w:hint="eastAsia"/>
+          <w:sz w:val="18"/>
+        </w:rPr>
+        <w:t>20160828</w:t>
+      </w:r>
+    </w:p>
+    <w:p>
+      <w:pPr>
+        <w:pStyle w:val="a4"/>
+        <w:numPr>
+          <w:ilvl w:val="0"/>
+          <w:numId w:val="1"/>
+        </w:numPr>
+        <w:rPr>
+          <w:rFonts w:hint="eastAsia"/>
+          <w:sz w:val="18"/>
+        </w:rPr>
+      </w:pPr>
+      <w:r>
+        <w:rPr>
+          <w:rFonts w:hint="eastAsia"/>
+          <w:sz w:val="18"/>
+        </w:rPr>
+        <w:t>Validation enhancement</w:t>
+      </w:r>
+    </w:p>
+    <w:p>
+      <w:pPr>
+        <w:pStyle w:val="a4"/>
+        <w:numPr>
+          <w:ilvl w:val="0"/>
+          <w:numId w:val="1"/>
+        </w:numPr>
+        <w:rPr>
+          <w:rFonts w:hint="eastAsia"/>
+          <w:sz w:val="18"/>
+        </w:rPr>
+      </w:pPr>
+      <w:r>
+        <w:rPr>
+          <w:sz w:val="18"/>
+        </w:rPr>
+        <w:t>Global</w:t>
+      </w:r>
+      <w:r>
+        <w:rPr>
+          <w:rFonts w:hint="eastAsia"/>
+          <w:sz w:val="18"/>
+        </w:rPr>
+        <w:t xml:space="preserve"> variable</w:t>
+      </w:r>
+    </w:p>
+    <w:p>
+      <w:pPr>
+        <w:pStyle w:val="a4"/>
+        <w:numPr>
+          <w:ilvl w:val="0"/>
+          <w:numId w:val="1"/>
+        </w:numPr>
+        <w:rPr>
+          <w:sz w:val="18"/>
+        </w:rPr>
+      </w:pPr>
+      <w:r>
+        <w:rPr>
+          <w:rFonts w:hint="eastAsia"/>
+          <w:sz w:val="18"/>
+        </w:rPr>
+        <w:t xml:space="preserve">Edit function </w:t>
+      </w:r>
+      <w:r>
+        <w:rPr>
+          <w:rFonts w:hint="eastAsia"/>
+          <w:sz w:val="18"/>
+        </w:rPr>
+        <w:t>定義</w:t>
+      </w:r>
+      <w:bookmarkStart w:id="0" w:name="_GoBack"/>
+      <w:bookmarkEnd w:id="0"/>
     </w:p>
     <w:sectPr>
       <w:pgSz w:w="12240" w:h="15840"/>

</xml_diff>